<commit_message>
update doc and prmpt
</commit_message>
<xml_diff>
--- a/scripts/RTACAAF_PDF.docx
+++ b/scripts/RTACAAF_PDF.docx
@@ -514,6 +514,15 @@
         </w:rPr>
         <w:t>น</w:t>
       </w:r>
+      <w:r>
+        <w:rPr>
+          <w:rFonts w:ascii="Arial Unicode MS" w:eastAsia="Arial Unicode MS" w:hAnsi="Arial Unicode MS" w:cs="Browallia New" w:hint="cs"/>
+          <w:sz w:val="24"/>
+          <w:szCs w:val="30"/>
+          <w:cs/>
+        </w:rPr>
+        <w:t>)</w:t>
+      </w:r>
     </w:p>
     <w:p>
       <w:pPr>
@@ -703,7 +712,24 @@
           <w:sz w:val="24"/>
           <w:szCs w:val="24"/>
         </w:rPr>
-        <w:t>ใช้ในประเทศ กด โอน จ่าย เติม ทุกตู้ ทุกธนาคาร ทั่วไทย ไม่จำกัดครั้ง(กดเงินไม่ใช้บัตรผ่านแอป ttb touch ฟรี! ทุกตู้</w:t>
+        <w:t>ใช้ในประเทศ กด โอน จ่าย เติม ทุกตู้ ทุกธนาคาร ทั่วไทย ไม่จำกัดครั้ง</w:t>
+      </w:r>
+      <w:r>
+        <w:rPr>
+          <w:rFonts w:ascii="Arial Unicode MS" w:eastAsia="Arial Unicode MS" w:hAnsi="Arial Unicode MS" w:cstheme="minorBidi" w:hint="cs"/>
+          <w:sz w:val="24"/>
+          <w:szCs w:val="24"/>
+          <w:cs/>
+        </w:rPr>
+        <w:t xml:space="preserve"> </w:t>
+      </w:r>
+      <w:r>
+        <w:rPr>
+          <w:rFonts w:ascii="Arial Unicode MS" w:eastAsia="Arial Unicode MS" w:hAnsi="Arial Unicode MS" w:cs="Arial Unicode MS"/>
+          <w:sz w:val="24"/>
+          <w:szCs w:val="24"/>
+        </w:rPr>
+        <w:t>(กดเงินไม่ใช้บัตรผ่านแอป ttb touch ฟรี! ทุกตู้</w:t>
       </w:r>
       <w:r>
         <w:rPr>

</xml_diff>